<commit_message>
Ajout powerpoint de présentation & finition du mockup
</commit_message>
<xml_diff>
--- a/GD/GDD.docx
+++ b/GD/GDD.docx
@@ -3,6 +3,760 @@
 <w:document xmlns:ve="http://schemas.openxmlformats.org/markup-compatibility/2006" xmlns:o="urn:schemas-microsoft-com:office:office" xmlns:r="http://schemas.openxmlformats.org/officeDocument/2006/relationships" xmlns:m="http://schemas.openxmlformats.org/officeDocument/2006/math" xmlns:v="urn:schemas-microsoft-com:vml" xmlns:wp="http://schemas.openxmlformats.org/drawingml/2006/wordprocessingDrawing" xmlns:w10="urn:schemas-microsoft-com:office:word" xmlns:w="http://schemas.openxmlformats.org/wordprocessingml/2006/main" xmlns:wne="http://schemas.microsoft.com/office/word/2006/wordml">
   <w:body>
     <w:p>
+      <w:pPr>
+        <w:rPr>
+          <w:rFonts w:ascii="Arial" w:hAnsi="Arial" w:cs="Arial"/>
+          <w:color w:val="222222"/>
+          <w:sz w:val="15"/>
+          <w:szCs w:val="15"/>
+          <w:shd w:val="clear" w:color="auto" w:fill="FFFFFF"/>
+        </w:rPr>
+      </w:pPr>
+      <w:r>
+        <w:rPr>
+          <w:rFonts w:ascii="Arial" w:hAnsi="Arial" w:cs="Arial"/>
+          <w:color w:val="222222"/>
+          <w:sz w:val="15"/>
+          <w:szCs w:val="15"/>
+          <w:shd w:val="clear" w:color="auto" w:fill="FFFFFF"/>
+        </w:rPr>
+        <w:t>Pitch :</w:t>
+      </w:r>
+    </w:p>
+    <w:p>
+      <w:pPr>
+        <w:rPr>
+          <w:rFonts w:ascii="Arial" w:hAnsi="Arial" w:cs="Arial"/>
+          <w:color w:val="222222"/>
+          <w:sz w:val="15"/>
+          <w:szCs w:val="15"/>
+          <w:shd w:val="clear" w:color="auto" w:fill="FFFFFF"/>
+        </w:rPr>
+      </w:pPr>
+      <w:r>
+        <w:rPr>
+          <w:rFonts w:ascii="Arial" w:hAnsi="Arial" w:cs="Arial"/>
+          <w:color w:val="222222"/>
+          <w:sz w:val="15"/>
+          <w:szCs w:val="15"/>
+          <w:shd w:val="clear" w:color="auto" w:fill="FFFFFF"/>
+        </w:rPr>
+        <w:t>Le joueur incarne un spermatozoïde</w:t>
+      </w:r>
+      <w:r>
+        <w:rPr>
+          <w:rFonts w:ascii="Arial" w:hAnsi="Arial" w:cs="Arial"/>
+          <w:color w:val="222222"/>
+          <w:sz w:val="15"/>
+          <w:szCs w:val="15"/>
+          <w:shd w:val="clear" w:color="auto" w:fill="FFFFFF"/>
+        </w:rPr>
+        <w:t xml:space="preserve"> qui doit réussir à se frayer un chemin jusqu’à l’ovule</w:t>
+      </w:r>
+      <w:r>
+        <w:rPr>
+          <w:rFonts w:ascii="Arial" w:hAnsi="Arial" w:cs="Arial"/>
+          <w:color w:val="222222"/>
+          <w:sz w:val="15"/>
+          <w:szCs w:val="15"/>
+          <w:shd w:val="clear" w:color="auto" w:fill="FFFFFF"/>
+        </w:rPr>
+        <w:t xml:space="preserve"> pour la féconder</w:t>
+      </w:r>
+      <w:r>
+        <w:rPr>
+          <w:rFonts w:ascii="Arial" w:hAnsi="Arial" w:cs="Arial"/>
+          <w:color w:val="222222"/>
+          <w:sz w:val="15"/>
+          <w:szCs w:val="15"/>
+          <w:shd w:val="clear" w:color="auto" w:fill="FFFFFF"/>
+        </w:rPr>
+        <w:t>. Il lui faudra éviter en chemin le</w:t>
+      </w:r>
+      <w:r>
+        <w:rPr>
+          <w:rFonts w:ascii="Arial" w:hAnsi="Arial" w:cs="Arial"/>
+          <w:color w:val="222222"/>
+          <w:sz w:val="15"/>
+          <w:szCs w:val="15"/>
+          <w:shd w:val="clear" w:color="auto" w:fill="FFFFFF"/>
+        </w:rPr>
+        <w:t>s virus, les bactéries et tous</w:t>
+      </w:r>
+      <w:r>
+        <w:rPr>
+          <w:rFonts w:ascii="Arial" w:hAnsi="Arial" w:cs="Arial"/>
+          <w:color w:val="222222"/>
+          <w:sz w:val="15"/>
+          <w:szCs w:val="15"/>
+          <w:shd w:val="clear" w:color="auto" w:fill="FFFFFF"/>
+        </w:rPr>
+        <w:t xml:space="preserve"> les autres types de menaces qui lui feront face. </w:t>
+      </w:r>
+    </w:p>
+    <w:p>
+      <w:pPr>
+        <w:rPr>
+          <w:rFonts w:ascii="Arial" w:hAnsi="Arial" w:cs="Arial"/>
+          <w:color w:val="222222"/>
+          <w:sz w:val="15"/>
+          <w:szCs w:val="15"/>
+          <w:shd w:val="clear" w:color="auto" w:fill="FFFFFF"/>
+        </w:rPr>
+      </w:pPr>
+      <w:r>
+        <w:rPr>
+          <w:rFonts w:ascii="Arial" w:hAnsi="Arial" w:cs="Arial"/>
+          <w:color w:val="222222"/>
+          <w:sz w:val="15"/>
+          <w:szCs w:val="15"/>
+          <w:shd w:val="clear" w:color="auto" w:fill="FFFFFF"/>
+        </w:rPr>
+        <w:t xml:space="preserve">Il pourra se défendre en </w:t>
+      </w:r>
+      <w:r>
+        <w:rPr>
+          <w:rFonts w:ascii="Arial" w:hAnsi="Arial" w:cs="Arial"/>
+          <w:color w:val="222222"/>
+          <w:sz w:val="15"/>
+          <w:szCs w:val="15"/>
+          <w:shd w:val="clear" w:color="auto" w:fill="FFFFFF"/>
+        </w:rPr>
+        <w:t>envoyant des mini copies de lui-même, par division cellulaire, sur ses ennemis.</w:t>
+      </w:r>
+    </w:p>
+    <w:p>
+      <w:pPr>
+        <w:rPr>
+          <w:rFonts w:ascii="Arial" w:hAnsi="Arial" w:cs="Arial"/>
+          <w:color w:val="222222"/>
+          <w:sz w:val="15"/>
+          <w:szCs w:val="15"/>
+          <w:shd w:val="clear" w:color="auto" w:fill="FFFFFF"/>
+        </w:rPr>
+      </w:pPr>
+    </w:p>
+    <w:p>
+      <w:pPr>
+        <w:rPr>
+          <w:rFonts w:ascii="Arial" w:hAnsi="Arial" w:cs="Arial"/>
+          <w:color w:val="222222"/>
+          <w:sz w:val="15"/>
+          <w:szCs w:val="15"/>
+          <w:shd w:val="clear" w:color="auto" w:fill="FFFFFF"/>
+        </w:rPr>
+      </w:pPr>
+    </w:p>
+    <w:p>
+      <w:pPr>
+        <w:rPr>
+          <w:rFonts w:ascii="Arial" w:hAnsi="Arial" w:cs="Arial"/>
+          <w:color w:val="222222"/>
+          <w:sz w:val="15"/>
+          <w:szCs w:val="15"/>
+          <w:shd w:val="clear" w:color="auto" w:fill="FFFFFF"/>
+        </w:rPr>
+      </w:pPr>
+    </w:p>
+    <w:p>
+      <w:pPr>
+        <w:rPr>
+          <w:rFonts w:ascii="Arial" w:hAnsi="Arial" w:cs="Arial"/>
+          <w:color w:val="222222"/>
+          <w:sz w:val="15"/>
+          <w:szCs w:val="15"/>
+          <w:shd w:val="clear" w:color="auto" w:fill="FFFFFF"/>
+        </w:rPr>
+      </w:pPr>
+    </w:p>
+    <w:p>
+      <w:pPr>
+        <w:rPr>
+          <w:rFonts w:ascii="Arial" w:hAnsi="Arial" w:cs="Arial"/>
+          <w:color w:val="222222"/>
+          <w:sz w:val="15"/>
+          <w:szCs w:val="15"/>
+          <w:shd w:val="clear" w:color="auto" w:fill="FFFFFF"/>
+        </w:rPr>
+      </w:pPr>
+    </w:p>
+    <w:p>
+      <w:pPr>
+        <w:rPr>
+          <w:rFonts w:ascii="Arial" w:hAnsi="Arial" w:cs="Arial"/>
+          <w:color w:val="222222"/>
+          <w:sz w:val="15"/>
+          <w:szCs w:val="15"/>
+          <w:shd w:val="clear" w:color="auto" w:fill="FFFFFF"/>
+        </w:rPr>
+      </w:pPr>
+    </w:p>
+    <w:p>
+      <w:pPr>
+        <w:rPr>
+          <w:rFonts w:ascii="Arial" w:hAnsi="Arial" w:cs="Arial"/>
+          <w:color w:val="222222"/>
+          <w:sz w:val="15"/>
+          <w:szCs w:val="15"/>
+          <w:shd w:val="clear" w:color="auto" w:fill="FFFFFF"/>
+        </w:rPr>
+      </w:pPr>
+    </w:p>
+    <w:p>
+      <w:pPr>
+        <w:rPr>
+          <w:rFonts w:ascii="Arial" w:hAnsi="Arial" w:cs="Arial"/>
+          <w:color w:val="222222"/>
+          <w:sz w:val="15"/>
+          <w:szCs w:val="15"/>
+          <w:shd w:val="clear" w:color="auto" w:fill="FFFFFF"/>
+        </w:rPr>
+      </w:pPr>
+    </w:p>
+    <w:p>
+      <w:pPr>
+        <w:rPr>
+          <w:rFonts w:ascii="Arial" w:hAnsi="Arial" w:cs="Arial"/>
+          <w:color w:val="222222"/>
+          <w:sz w:val="15"/>
+          <w:szCs w:val="15"/>
+          <w:shd w:val="clear" w:color="auto" w:fill="FFFFFF"/>
+        </w:rPr>
+      </w:pPr>
+    </w:p>
+    <w:p>
+      <w:r>
+        <w:rPr>
+          <w:rFonts w:ascii="Arial" w:hAnsi="Arial" w:cs="Arial"/>
+          <w:color w:val="222222"/>
+          <w:sz w:val="15"/>
+          <w:szCs w:val="15"/>
+          <w:shd w:val="clear" w:color="auto" w:fill="FFFFFF"/>
+        </w:rPr>
+        <w:t>-</w:t>
+      </w:r>
+      <w:r>
+        <w:rPr>
+          <w:color w:val="222222"/>
+          <w:sz w:val="14"/>
+          <w:szCs w:val="14"/>
+          <w:shd w:val="clear" w:color="auto" w:fill="FFFFFF"/>
+        </w:rPr>
+        <w:t>      </w:t>
+      </w:r>
+      <w:r>
+        <w:rPr>
+          <w:rStyle w:val="apple-converted-space"/>
+          <w:color w:val="222222"/>
+          <w:sz w:val="14"/>
+          <w:szCs w:val="14"/>
+          <w:shd w:val="clear" w:color="auto" w:fill="FFFFFF"/>
+        </w:rPr>
+        <w:t> </w:t>
+      </w:r>
+      <w:r>
+        <w:rPr>
+          <w:rFonts w:ascii="Arial" w:hAnsi="Arial" w:cs="Arial"/>
+          <w:b/>
+          <w:bCs/>
+          <w:color w:val="222222"/>
+          <w:sz w:val="26"/>
+          <w:szCs w:val="26"/>
+          <w:shd w:val="clear" w:color="auto" w:fill="FFFFFF"/>
+        </w:rPr>
+        <w:t>Type de gameplay (avec références)</w:t>
+      </w:r>
+      <w:r>
+        <w:rPr>
+          <w:rStyle w:val="apple-converted-space"/>
+          <w:rFonts w:ascii="Arial" w:hAnsi="Arial" w:cs="Arial"/>
+          <w:color w:val="222222"/>
+          <w:sz w:val="15"/>
+          <w:szCs w:val="15"/>
+          <w:shd w:val="clear" w:color="auto" w:fill="FFFFFF"/>
+        </w:rPr>
+        <w:t> </w:t>
+      </w:r>
+      <w:r>
+        <w:rPr>
+          <w:rFonts w:ascii="Arial" w:hAnsi="Arial" w:cs="Arial"/>
+          <w:color w:val="222222"/>
+          <w:sz w:val="11"/>
+          <w:szCs w:val="11"/>
+        </w:rPr>
+        <w:br/>
+      </w:r>
+      <w:r>
+        <w:rPr>
+          <w:rFonts w:ascii="Arial" w:hAnsi="Arial" w:cs="Arial"/>
+          <w:color w:val="222222"/>
+          <w:sz w:val="15"/>
+          <w:szCs w:val="15"/>
+          <w:shd w:val="clear" w:color="auto" w:fill="FFFFFF"/>
+        </w:rPr>
+        <w:t>-</w:t>
+      </w:r>
+      <w:r>
+        <w:rPr>
+          <w:color w:val="222222"/>
+          <w:sz w:val="14"/>
+          <w:szCs w:val="14"/>
+          <w:shd w:val="clear" w:color="auto" w:fill="FFFFFF"/>
+        </w:rPr>
+        <w:t>      </w:t>
+      </w:r>
+      <w:r>
+        <w:rPr>
+          <w:rStyle w:val="apple-converted-space"/>
+          <w:color w:val="222222"/>
+          <w:sz w:val="14"/>
+          <w:szCs w:val="14"/>
+          <w:shd w:val="clear" w:color="auto" w:fill="FFFFFF"/>
+        </w:rPr>
+        <w:t> </w:t>
+      </w:r>
+      <w:r>
+        <w:rPr>
+          <w:rFonts w:ascii="Arial" w:hAnsi="Arial" w:cs="Arial"/>
+          <w:b/>
+          <w:bCs/>
+          <w:color w:val="222222"/>
+          <w:sz w:val="26"/>
+          <w:szCs w:val="26"/>
+          <w:shd w:val="clear" w:color="auto" w:fill="FFFFFF"/>
+        </w:rPr>
+        <w:t>Les USP</w:t>
+      </w:r>
+      <w:r>
+        <w:rPr>
+          <w:rStyle w:val="apple-converted-space"/>
+          <w:rFonts w:ascii="Arial" w:hAnsi="Arial" w:cs="Arial"/>
+          <w:color w:val="222222"/>
+          <w:sz w:val="15"/>
+          <w:szCs w:val="15"/>
+          <w:shd w:val="clear" w:color="auto" w:fill="FFFFFF"/>
+        </w:rPr>
+        <w:t> </w:t>
+      </w:r>
+      <w:r>
+        <w:rPr>
+          <w:rFonts w:ascii="Arial" w:hAnsi="Arial" w:cs="Arial"/>
+          <w:color w:val="222222"/>
+          <w:sz w:val="11"/>
+          <w:szCs w:val="11"/>
+        </w:rPr>
+        <w:br/>
+      </w:r>
+      <w:r>
+        <w:rPr>
+          <w:rFonts w:ascii="Arial" w:hAnsi="Arial" w:cs="Arial"/>
+          <w:color w:val="222222"/>
+          <w:sz w:val="15"/>
+          <w:szCs w:val="15"/>
+          <w:shd w:val="clear" w:color="auto" w:fill="FFFFFF"/>
+        </w:rPr>
+        <w:t>-</w:t>
+      </w:r>
+      <w:r>
+        <w:rPr>
+          <w:color w:val="222222"/>
+          <w:sz w:val="14"/>
+          <w:szCs w:val="14"/>
+          <w:shd w:val="clear" w:color="auto" w:fill="FFFFFF"/>
+        </w:rPr>
+        <w:t>      </w:t>
+      </w:r>
+      <w:r>
+        <w:rPr>
+          <w:rStyle w:val="apple-converted-space"/>
+          <w:color w:val="222222"/>
+          <w:sz w:val="14"/>
+          <w:szCs w:val="14"/>
+          <w:shd w:val="clear" w:color="auto" w:fill="FFFFFF"/>
+        </w:rPr>
+        <w:t> </w:t>
+      </w:r>
+      <w:r>
+        <w:rPr>
+          <w:rFonts w:ascii="Arial" w:hAnsi="Arial" w:cs="Arial"/>
+          <w:b/>
+          <w:bCs/>
+          <w:color w:val="222222"/>
+          <w:sz w:val="26"/>
+          <w:szCs w:val="26"/>
+          <w:shd w:val="clear" w:color="auto" w:fill="FFFFFF"/>
+        </w:rPr>
+        <w:t>Le thème</w:t>
+      </w:r>
+      <w:r>
+        <w:rPr>
+          <w:rStyle w:val="apple-converted-space"/>
+          <w:rFonts w:ascii="Arial" w:hAnsi="Arial" w:cs="Arial"/>
+          <w:color w:val="222222"/>
+          <w:sz w:val="15"/>
+          <w:szCs w:val="15"/>
+          <w:shd w:val="clear" w:color="auto" w:fill="FFFFFF"/>
+        </w:rPr>
+        <w:t> </w:t>
+      </w:r>
+      <w:r>
+        <w:rPr>
+          <w:rFonts w:ascii="Arial" w:hAnsi="Arial" w:cs="Arial"/>
+          <w:color w:val="222222"/>
+          <w:sz w:val="11"/>
+          <w:szCs w:val="11"/>
+        </w:rPr>
+        <w:br/>
+      </w:r>
+      <w:r>
+        <w:rPr>
+          <w:rFonts w:ascii="Arial" w:hAnsi="Arial" w:cs="Arial"/>
+          <w:color w:val="222222"/>
+          <w:sz w:val="15"/>
+          <w:szCs w:val="15"/>
+          <w:shd w:val="clear" w:color="auto" w:fill="FFFFFF"/>
+        </w:rPr>
+        <w:t>-</w:t>
+      </w:r>
+      <w:r>
+        <w:rPr>
+          <w:color w:val="222222"/>
+          <w:sz w:val="14"/>
+          <w:szCs w:val="14"/>
+          <w:shd w:val="clear" w:color="auto" w:fill="FFFFFF"/>
+        </w:rPr>
+        <w:t>      </w:t>
+      </w:r>
+      <w:r>
+        <w:rPr>
+          <w:rStyle w:val="apple-converted-space"/>
+          <w:color w:val="222222"/>
+          <w:sz w:val="14"/>
+          <w:szCs w:val="14"/>
+          <w:shd w:val="clear" w:color="auto" w:fill="FFFFFF"/>
+        </w:rPr>
+        <w:t> </w:t>
+      </w:r>
+      <w:r>
+        <w:rPr>
+          <w:rFonts w:ascii="Arial" w:hAnsi="Arial" w:cs="Arial"/>
+          <w:b/>
+          <w:bCs/>
+          <w:color w:val="222222"/>
+          <w:sz w:val="26"/>
+          <w:szCs w:val="26"/>
+          <w:shd w:val="clear" w:color="auto" w:fill="FFFFFF"/>
+        </w:rPr>
+        <w:t>L’univers</w:t>
+      </w:r>
+      <w:r>
+        <w:rPr>
+          <w:rStyle w:val="apple-converted-space"/>
+          <w:rFonts w:ascii="Arial" w:hAnsi="Arial" w:cs="Arial"/>
+          <w:color w:val="222222"/>
+          <w:sz w:val="15"/>
+          <w:szCs w:val="15"/>
+          <w:shd w:val="clear" w:color="auto" w:fill="FFFFFF"/>
+        </w:rPr>
+        <w:t> </w:t>
+      </w:r>
+      <w:r>
+        <w:rPr>
+          <w:rFonts w:ascii="Arial" w:hAnsi="Arial" w:cs="Arial"/>
+          <w:color w:val="222222"/>
+          <w:sz w:val="11"/>
+          <w:szCs w:val="11"/>
+        </w:rPr>
+        <w:br/>
+      </w:r>
+      <w:r>
+        <w:rPr>
+          <w:rFonts w:ascii="Arial" w:hAnsi="Arial" w:cs="Arial"/>
+          <w:color w:val="222222"/>
+          <w:sz w:val="15"/>
+          <w:szCs w:val="15"/>
+          <w:shd w:val="clear" w:color="auto" w:fill="FFFFFF"/>
+        </w:rPr>
+        <w:t>-</w:t>
+      </w:r>
+      <w:r>
+        <w:rPr>
+          <w:color w:val="222222"/>
+          <w:sz w:val="14"/>
+          <w:szCs w:val="14"/>
+          <w:shd w:val="clear" w:color="auto" w:fill="FFFFFF"/>
+        </w:rPr>
+        <w:t>      </w:t>
+      </w:r>
+      <w:r>
+        <w:rPr>
+          <w:rStyle w:val="apple-converted-space"/>
+          <w:color w:val="222222"/>
+          <w:sz w:val="14"/>
+          <w:szCs w:val="14"/>
+          <w:shd w:val="clear" w:color="auto" w:fill="FFFFFF"/>
+        </w:rPr>
+        <w:t> </w:t>
+      </w:r>
+      <w:r>
+        <w:rPr>
+          <w:rFonts w:ascii="Arial" w:hAnsi="Arial" w:cs="Arial"/>
+          <w:b/>
+          <w:bCs/>
+          <w:color w:val="222222"/>
+          <w:sz w:val="26"/>
+          <w:szCs w:val="26"/>
+          <w:shd w:val="clear" w:color="auto" w:fill="FFFFFF"/>
+        </w:rPr>
+        <w:t>Les 3C</w:t>
+      </w:r>
+      <w:r>
+        <w:rPr>
+          <w:rStyle w:val="apple-converted-space"/>
+          <w:rFonts w:ascii="Arial" w:hAnsi="Arial" w:cs="Arial"/>
+          <w:color w:val="222222"/>
+          <w:sz w:val="15"/>
+          <w:szCs w:val="15"/>
+          <w:shd w:val="clear" w:color="auto" w:fill="FFFFFF"/>
+        </w:rPr>
+        <w:t> </w:t>
+      </w:r>
+      <w:r>
+        <w:rPr>
+          <w:rFonts w:ascii="Arial" w:hAnsi="Arial" w:cs="Arial"/>
+          <w:color w:val="222222"/>
+          <w:sz w:val="11"/>
+          <w:szCs w:val="11"/>
+        </w:rPr>
+        <w:br/>
+      </w:r>
+      <w:r>
+        <w:rPr>
+          <w:rFonts w:ascii="Arial" w:hAnsi="Arial" w:cs="Arial"/>
+          <w:color w:val="222222"/>
+          <w:sz w:val="15"/>
+          <w:szCs w:val="15"/>
+          <w:shd w:val="clear" w:color="auto" w:fill="FFFFFF"/>
+        </w:rPr>
+        <w:t>-</w:t>
+      </w:r>
+      <w:r>
+        <w:rPr>
+          <w:color w:val="222222"/>
+          <w:sz w:val="14"/>
+          <w:szCs w:val="14"/>
+          <w:shd w:val="clear" w:color="auto" w:fill="FFFFFF"/>
+        </w:rPr>
+        <w:t>      </w:t>
+      </w:r>
+      <w:r>
+        <w:rPr>
+          <w:rStyle w:val="apple-converted-space"/>
+          <w:color w:val="222222"/>
+          <w:sz w:val="14"/>
+          <w:szCs w:val="14"/>
+          <w:shd w:val="clear" w:color="auto" w:fill="FFFFFF"/>
+        </w:rPr>
+        <w:t> </w:t>
+      </w:r>
+      <w:r>
+        <w:rPr>
+          <w:rFonts w:ascii="Arial" w:hAnsi="Arial" w:cs="Arial"/>
+          <w:b/>
+          <w:bCs/>
+          <w:color w:val="222222"/>
+          <w:sz w:val="26"/>
+          <w:szCs w:val="26"/>
+          <w:shd w:val="clear" w:color="auto" w:fill="FFFFFF"/>
+        </w:rPr>
+        <w:t>Key features</w:t>
+      </w:r>
+      <w:r>
+        <w:rPr>
+          <w:rStyle w:val="apple-converted-space"/>
+          <w:rFonts w:ascii="Arial" w:hAnsi="Arial" w:cs="Arial"/>
+          <w:color w:val="222222"/>
+          <w:sz w:val="15"/>
+          <w:szCs w:val="15"/>
+          <w:shd w:val="clear" w:color="auto" w:fill="FFFFFF"/>
+        </w:rPr>
+        <w:t> </w:t>
+      </w:r>
+      <w:r>
+        <w:rPr>
+          <w:rFonts w:ascii="Arial" w:hAnsi="Arial" w:cs="Arial"/>
+          <w:color w:val="222222"/>
+          <w:sz w:val="11"/>
+          <w:szCs w:val="11"/>
+        </w:rPr>
+        <w:br/>
+      </w:r>
+      <w:r>
+        <w:rPr>
+          <w:rFonts w:ascii="Arial" w:hAnsi="Arial" w:cs="Arial"/>
+          <w:color w:val="222222"/>
+          <w:sz w:val="15"/>
+          <w:szCs w:val="15"/>
+          <w:shd w:val="clear" w:color="auto" w:fill="FFFFFF"/>
+        </w:rPr>
+        <w:t>-</w:t>
+      </w:r>
+      <w:r>
+        <w:rPr>
+          <w:color w:val="222222"/>
+          <w:sz w:val="14"/>
+          <w:szCs w:val="14"/>
+          <w:shd w:val="clear" w:color="auto" w:fill="FFFFFF"/>
+        </w:rPr>
+        <w:t>      </w:t>
+      </w:r>
+      <w:r>
+        <w:rPr>
+          <w:rStyle w:val="apple-converted-space"/>
+          <w:color w:val="222222"/>
+          <w:sz w:val="14"/>
+          <w:szCs w:val="14"/>
+          <w:shd w:val="clear" w:color="auto" w:fill="FFFFFF"/>
+        </w:rPr>
+        <w:t> </w:t>
+      </w:r>
+      <w:r>
+        <w:rPr>
+          <w:rFonts w:ascii="Arial" w:hAnsi="Arial" w:cs="Arial"/>
+          <w:b/>
+          <w:bCs/>
+          <w:color w:val="222222"/>
+          <w:sz w:val="26"/>
+          <w:szCs w:val="26"/>
+          <w:shd w:val="clear" w:color="auto" w:fill="FFFFFF"/>
+        </w:rPr>
+        <w:t>Direction Artistique (avec références)</w:t>
+      </w:r>
+      <w:r>
+        <w:rPr>
+          <w:rStyle w:val="apple-converted-space"/>
+          <w:rFonts w:ascii="Arial" w:hAnsi="Arial" w:cs="Arial"/>
+          <w:color w:val="222222"/>
+          <w:sz w:val="15"/>
+          <w:szCs w:val="15"/>
+          <w:shd w:val="clear" w:color="auto" w:fill="FFFFFF"/>
+        </w:rPr>
+        <w:t> </w:t>
+      </w:r>
+      <w:r>
+        <w:rPr>
+          <w:rFonts w:ascii="Arial" w:hAnsi="Arial" w:cs="Arial"/>
+          <w:color w:val="222222"/>
+          <w:sz w:val="11"/>
+          <w:szCs w:val="11"/>
+        </w:rPr>
+        <w:br/>
+      </w:r>
+      <w:r>
+        <w:rPr>
+          <w:rFonts w:ascii="Arial" w:hAnsi="Arial" w:cs="Arial"/>
+          <w:color w:val="222222"/>
+          <w:sz w:val="15"/>
+          <w:szCs w:val="15"/>
+          <w:shd w:val="clear" w:color="auto" w:fill="FFFFFF"/>
+        </w:rPr>
+        <w:t>-</w:t>
+      </w:r>
+      <w:r>
+        <w:rPr>
+          <w:color w:val="222222"/>
+          <w:sz w:val="14"/>
+          <w:szCs w:val="14"/>
+          <w:shd w:val="clear" w:color="auto" w:fill="FFFFFF"/>
+        </w:rPr>
+        <w:t>      </w:t>
+      </w:r>
+      <w:r>
+        <w:rPr>
+          <w:rStyle w:val="apple-converted-space"/>
+          <w:color w:val="222222"/>
+          <w:sz w:val="14"/>
+          <w:szCs w:val="14"/>
+          <w:shd w:val="clear" w:color="auto" w:fill="FFFFFF"/>
+        </w:rPr>
+        <w:t> </w:t>
+      </w:r>
+      <w:r>
+        <w:rPr>
+          <w:rFonts w:ascii="Arial" w:hAnsi="Arial" w:cs="Arial"/>
+          <w:b/>
+          <w:bCs/>
+          <w:color w:val="222222"/>
+          <w:sz w:val="26"/>
+          <w:szCs w:val="26"/>
+          <w:shd w:val="clear" w:color="auto" w:fill="FFFFFF"/>
+        </w:rPr>
+        <w:t>Ambiance sonore et musicale</w:t>
+      </w:r>
+      <w:r>
+        <w:rPr>
+          <w:rStyle w:val="apple-converted-space"/>
+          <w:rFonts w:ascii="Arial" w:hAnsi="Arial" w:cs="Arial"/>
+          <w:color w:val="222222"/>
+          <w:sz w:val="15"/>
+          <w:szCs w:val="15"/>
+          <w:shd w:val="clear" w:color="auto" w:fill="FFFFFF"/>
+        </w:rPr>
+        <w:t> </w:t>
+      </w:r>
+      <w:r>
+        <w:rPr>
+          <w:rFonts w:ascii="Arial" w:hAnsi="Arial" w:cs="Arial"/>
+          <w:color w:val="222222"/>
+          <w:sz w:val="11"/>
+          <w:szCs w:val="11"/>
+        </w:rPr>
+        <w:br/>
+      </w:r>
+      <w:r>
+        <w:rPr>
+          <w:rFonts w:ascii="Arial" w:hAnsi="Arial" w:cs="Arial"/>
+          <w:color w:val="222222"/>
+          <w:sz w:val="15"/>
+          <w:szCs w:val="15"/>
+          <w:shd w:val="clear" w:color="auto" w:fill="FFFFFF"/>
+        </w:rPr>
+        <w:t>-</w:t>
+      </w:r>
+      <w:r>
+        <w:rPr>
+          <w:color w:val="222222"/>
+          <w:sz w:val="14"/>
+          <w:szCs w:val="14"/>
+          <w:shd w:val="clear" w:color="auto" w:fill="FFFFFF"/>
+        </w:rPr>
+        <w:t>      </w:t>
+      </w:r>
+      <w:r>
+        <w:rPr>
+          <w:rStyle w:val="apple-converted-space"/>
+          <w:color w:val="222222"/>
+          <w:sz w:val="14"/>
+          <w:szCs w:val="14"/>
+          <w:shd w:val="clear" w:color="auto" w:fill="FFFFFF"/>
+        </w:rPr>
+        <w:t> </w:t>
+      </w:r>
+      <w:r>
+        <w:rPr>
+          <w:rFonts w:ascii="Arial" w:hAnsi="Arial" w:cs="Arial"/>
+          <w:b/>
+          <w:bCs/>
+          <w:color w:val="222222"/>
+          <w:sz w:val="26"/>
+          <w:szCs w:val="26"/>
+          <w:shd w:val="clear" w:color="auto" w:fill="FFFFFF"/>
+        </w:rPr>
+        <w:t>Mockup / fake screenshot</w:t>
+      </w:r>
+    </w:p>
+    <w:p/>
+    <w:p>
       <w:r>
         <w:t>Control : déplacement au clic souris, tirs automatiques.</w:t>
       </w:r>
@@ -102,6 +856,7 @@
     <w:p/>
     <w:p>
       <w:r>
+        <w:lastRenderedPageBreak/>
         <w:t>PointG</w:t>
       </w:r>
     </w:p>
@@ -176,6 +931,56 @@
     </w:sectPr>
   </w:body>
 </w:document>
+</file>
+
+<file path=word/endnotes.xml><?xml version="1.0" encoding="utf-8"?>
+<w:endnotes xmlns:ve="http://schemas.openxmlformats.org/markup-compatibility/2006" xmlns:o="urn:schemas-microsoft-com:office:office" xmlns:r="http://schemas.openxmlformats.org/officeDocument/2006/relationships" xmlns:m="http://schemas.openxmlformats.org/officeDocument/2006/math" xmlns:v="urn:schemas-microsoft-com:vml" xmlns:wp="http://schemas.openxmlformats.org/drawingml/2006/wordprocessingDrawing" xmlns:w10="urn:schemas-microsoft-com:office:word" xmlns:w="http://schemas.openxmlformats.org/wordprocessingml/2006/main" xmlns:wne="http://schemas.microsoft.com/office/word/2006/wordml">
+  <w:endnote w:type="separator" w:id="0">
+    <w:p>
+      <w:pPr>
+        <w:spacing w:after="0" w:line="240" w:lineRule="auto"/>
+      </w:pPr>
+      <w:r>
+        <w:separator/>
+      </w:r>
+    </w:p>
+  </w:endnote>
+  <w:endnote w:type="continuationSeparator" w:id="1">
+    <w:p>
+      <w:pPr>
+        <w:spacing w:after="0" w:line="240" w:lineRule="auto"/>
+      </w:pPr>
+      <w:r>
+        <w:continuationSeparator/>
+      </w:r>
+    </w:p>
+  </w:endnote>
+</w:endnotes>
+</file>
+
+<file path=word/footnotes.xml><?xml version="1.0" encoding="utf-8"?>
+<w:footnotes xmlns:ve="http://schemas.openxmlformats.org/markup-compatibility/2006" xmlns:o="urn:schemas-microsoft-com:office:office" xmlns:r="http://schemas.openxmlformats.org/officeDocument/2006/relationships" xmlns:m="http://schemas.openxmlformats.org/officeDocument/2006/math" xmlns:v="urn:schemas-microsoft-com:vml" xmlns:wp="http://schemas.openxmlformats.org/drawingml/2006/wordprocessingDrawing" xmlns:w10="urn:schemas-microsoft-com:office:word" xmlns:w="http://schemas.openxmlformats.org/wordprocessingml/2006/main" xmlns:wne="http://schemas.microsoft.com/office/word/2006/wordml">
+  <w:footnote w:type="separator" w:id="0">
+    <w:p>
+      <w:pPr>
+        <w:spacing w:after="0" w:line="240" w:lineRule="auto"/>
+      </w:pPr>
+      <w:r>
+        <w:separator/>
+      </w:r>
+    </w:p>
+  </w:footnote>
+  <w:footnote w:type="continuationSeparator" w:id="1">
+    <w:p>
+      <w:pPr>
+        <w:spacing w:after="0" w:line="240" w:lineRule="auto"/>
+      </w:pPr>
+      <w:r>
+        <w:continuationSeparator/>
+      </w:r>
+    </w:p>
+  </w:footnote>
+</w:footnotes>
 </file>
 
 <file path=word/styles.xml><?xml version="1.0" encoding="utf-8"?>
@@ -366,6 +1171,59 @@
     <w:uiPriority w:val="99"/>
     <w:semiHidden/>
     <w:unhideWhenUsed/>
+  </w:style>
+  <w:style w:type="character" w:customStyle="1" w:styleId="apple-converted-space">
+    <w:name w:val="apple-converted-space"/>
+    <w:basedOn w:val="DefaultParagraphFont"/>
+    <w:rsid w:val="003060EA"/>
+  </w:style>
+  <w:style w:type="paragraph" w:styleId="Header">
+    <w:name w:val="header"/>
+    <w:basedOn w:val="Normal"/>
+    <w:link w:val="HeaderChar"/>
+    <w:uiPriority w:val="99"/>
+    <w:semiHidden/>
+    <w:unhideWhenUsed/>
+    <w:rsid w:val="003060EA"/>
+    <w:pPr>
+      <w:tabs>
+        <w:tab w:val="center" w:pos="4536"/>
+        <w:tab w:val="right" w:pos="9072"/>
+      </w:tabs>
+      <w:spacing w:after="0" w:line="240" w:lineRule="auto"/>
+    </w:pPr>
+  </w:style>
+  <w:style w:type="character" w:customStyle="1" w:styleId="HeaderChar">
+    <w:name w:val="Header Char"/>
+    <w:basedOn w:val="DefaultParagraphFont"/>
+    <w:link w:val="Header"/>
+    <w:uiPriority w:val="99"/>
+    <w:semiHidden/>
+    <w:rsid w:val="003060EA"/>
+  </w:style>
+  <w:style w:type="paragraph" w:styleId="Footer">
+    <w:name w:val="footer"/>
+    <w:basedOn w:val="Normal"/>
+    <w:link w:val="FooterChar"/>
+    <w:uiPriority w:val="99"/>
+    <w:semiHidden/>
+    <w:unhideWhenUsed/>
+    <w:rsid w:val="003060EA"/>
+    <w:pPr>
+      <w:tabs>
+        <w:tab w:val="center" w:pos="4536"/>
+        <w:tab w:val="right" w:pos="9072"/>
+      </w:tabs>
+      <w:spacing w:after="0" w:line="240" w:lineRule="auto"/>
+    </w:pPr>
+  </w:style>
+  <w:style w:type="character" w:customStyle="1" w:styleId="FooterChar">
+    <w:name w:val="Footer Char"/>
+    <w:basedOn w:val="DefaultParagraphFont"/>
+    <w:link w:val="Footer"/>
+    <w:uiPriority w:val="99"/>
+    <w:semiHidden/>
+    <w:rsid w:val="003060EA"/>
   </w:style>
 </w:styles>
 </file>

</xml_diff>

<commit_message>
Avancée sur la présentation, nettoyage des dossiers.
</commit_message>
<xml_diff>
--- a/GD/GDD.docx
+++ b/GD/GDD.docx
@@ -135,61 +135,396 @@
           <w:shd w:val="clear" w:color="auto" w:fill="FFFFFF"/>
         </w:rPr>
       </w:pPr>
-    </w:p>
-    <w:p>
-      <w:pPr>
-        <w:rPr>
-          <w:rFonts w:ascii="Arial" w:hAnsi="Arial" w:cs="Arial"/>
-          <w:color w:val="222222"/>
-          <w:sz w:val="15"/>
-          <w:szCs w:val="15"/>
-          <w:shd w:val="clear" w:color="auto" w:fill="FFFFFF"/>
-        </w:rPr>
-      </w:pPr>
-    </w:p>
-    <w:p>
-      <w:pPr>
-        <w:rPr>
-          <w:rFonts w:ascii="Arial" w:hAnsi="Arial" w:cs="Arial"/>
-          <w:color w:val="222222"/>
-          <w:sz w:val="15"/>
-          <w:szCs w:val="15"/>
-          <w:shd w:val="clear" w:color="auto" w:fill="FFFFFF"/>
-        </w:rPr>
-      </w:pPr>
-    </w:p>
-    <w:p>
-      <w:pPr>
-        <w:rPr>
-          <w:rFonts w:ascii="Arial" w:hAnsi="Arial" w:cs="Arial"/>
-          <w:color w:val="222222"/>
-          <w:sz w:val="15"/>
-          <w:szCs w:val="15"/>
-          <w:shd w:val="clear" w:color="auto" w:fill="FFFFFF"/>
-        </w:rPr>
-      </w:pPr>
-    </w:p>
-    <w:p>
-      <w:pPr>
-        <w:rPr>
-          <w:rFonts w:ascii="Arial" w:hAnsi="Arial" w:cs="Arial"/>
-          <w:color w:val="222222"/>
-          <w:sz w:val="15"/>
-          <w:szCs w:val="15"/>
-          <w:shd w:val="clear" w:color="auto" w:fill="FFFFFF"/>
-        </w:rPr>
-      </w:pPr>
-    </w:p>
-    <w:p>
-      <w:pPr>
-        <w:rPr>
-          <w:rFonts w:ascii="Arial" w:hAnsi="Arial" w:cs="Arial"/>
-          <w:color w:val="222222"/>
-          <w:sz w:val="15"/>
-          <w:szCs w:val="15"/>
-          <w:shd w:val="clear" w:color="auto" w:fill="FFFFFF"/>
-        </w:rPr>
-      </w:pPr>
+      <w:r>
+        <w:rPr>
+          <w:rFonts w:ascii="Arial" w:hAnsi="Arial" w:cs="Arial"/>
+          <w:color w:val="222222"/>
+          <w:sz w:val="15"/>
+          <w:szCs w:val="15"/>
+          <w:shd w:val="clear" w:color="auto" w:fill="FFFFFF"/>
+        </w:rPr>
+        <w:t xml:space="preserve">Histoire et univers : </w:t>
+      </w:r>
+    </w:p>
+    <w:p>
+      <w:pPr>
+        <w:rPr>
+          <w:rFonts w:ascii="Arial" w:hAnsi="Arial" w:cs="Arial"/>
+          <w:color w:val="222222"/>
+          <w:sz w:val="15"/>
+          <w:szCs w:val="15"/>
+          <w:shd w:val="clear" w:color="auto" w:fill="FFFFFF"/>
+        </w:rPr>
+      </w:pPr>
+      <w:r>
+        <w:rPr>
+          <w:rFonts w:ascii="Arial" w:hAnsi="Arial" w:cs="Arial"/>
+          <w:color w:val="222222"/>
+          <w:sz w:val="15"/>
+          <w:szCs w:val="15"/>
+          <w:shd w:val="clear" w:color="auto" w:fill="FFFFFF"/>
+        </w:rPr>
+        <w:t>Le jeu reprend toutes les étapes de la fécondation humaine, du point de vue d’un spermatozoïde, à l’échelle microscopique.</w:t>
+      </w:r>
+    </w:p>
+    <w:p>
+      <w:pPr>
+        <w:rPr>
+          <w:rFonts w:ascii="Arial" w:hAnsi="Arial" w:cs="Arial"/>
+          <w:color w:val="222222"/>
+          <w:sz w:val="15"/>
+          <w:szCs w:val="15"/>
+          <w:shd w:val="clear" w:color="auto" w:fill="FFFFFF"/>
+        </w:rPr>
+      </w:pPr>
+      <w:r>
+        <w:rPr>
+          <w:rFonts w:ascii="Arial" w:hAnsi="Arial" w:cs="Arial"/>
+          <w:color w:val="222222"/>
+          <w:sz w:val="15"/>
+          <w:szCs w:val="15"/>
+          <w:shd w:val="clear" w:color="auto" w:fill="FFFFFF"/>
+        </w:rPr>
+        <w:t>La début du jeu consiste à sortir de l’urètre pour intégrer l’utérus et ainsi pouvoir rejoindre l’ovule afin de la féconder.</w:t>
+      </w:r>
+    </w:p>
+    <w:p>
+      <w:pPr>
+        <w:rPr>
+          <w:rFonts w:ascii="Arial" w:hAnsi="Arial" w:cs="Arial"/>
+          <w:color w:val="222222"/>
+          <w:sz w:val="15"/>
+          <w:szCs w:val="15"/>
+          <w:shd w:val="clear" w:color="auto" w:fill="FFFFFF"/>
+        </w:rPr>
+      </w:pPr>
+      <w:r>
+        <w:rPr>
+          <w:rFonts w:ascii="Arial" w:hAnsi="Arial" w:cs="Arial"/>
+          <w:color w:val="222222"/>
+          <w:sz w:val="15"/>
+          <w:szCs w:val="15"/>
+          <w:shd w:val="clear" w:color="auto" w:fill="FFFFFF"/>
+        </w:rPr>
+        <w:t>Les niveaux suivent fidèlement la disposition anatomique interne des organes de reproduction des deux sexes.</w:t>
+      </w:r>
+    </w:p>
+    <w:p>
+      <w:pPr>
+        <w:rPr>
+          <w:rFonts w:ascii="Arial" w:hAnsi="Arial" w:cs="Arial"/>
+          <w:color w:val="222222"/>
+          <w:sz w:val="15"/>
+          <w:szCs w:val="15"/>
+          <w:shd w:val="clear" w:color="auto" w:fill="FFFFFF"/>
+        </w:rPr>
+      </w:pPr>
+      <w:r>
+        <w:rPr>
+          <w:rFonts w:ascii="Arial" w:hAnsi="Arial" w:cs="Arial"/>
+          <w:color w:val="222222"/>
+          <w:sz w:val="15"/>
+          <w:szCs w:val="15"/>
+          <w:shd w:val="clear" w:color="auto" w:fill="FFFFFF"/>
+        </w:rPr>
+        <w:t>Les dangers et obstacles réels qu’affrontent les spermatozoïdes chez l’homme sont les ennemis et pièges du jeu.</w:t>
+      </w:r>
+    </w:p>
+    <w:p>
+      <w:pPr>
+        <w:rPr>
+          <w:rFonts w:ascii="Arial" w:hAnsi="Arial" w:cs="Arial"/>
+          <w:color w:val="222222"/>
+          <w:sz w:val="15"/>
+          <w:szCs w:val="15"/>
+          <w:shd w:val="clear" w:color="auto" w:fill="FFFFFF"/>
+        </w:rPr>
+      </w:pPr>
+      <w:r>
+        <w:rPr>
+          <w:rFonts w:ascii="Arial" w:hAnsi="Arial" w:cs="Arial"/>
+          <w:color w:val="222222"/>
+          <w:sz w:val="15"/>
+          <w:szCs w:val="15"/>
+          <w:shd w:val="clear" w:color="auto" w:fill="FFFFFF"/>
+        </w:rPr>
+        <w:t>CAMERA :</w:t>
+      </w:r>
+    </w:p>
+    <w:p>
+      <w:pPr>
+        <w:rPr>
+          <w:rFonts w:ascii="Arial" w:hAnsi="Arial" w:cs="Arial"/>
+          <w:color w:val="222222"/>
+          <w:sz w:val="15"/>
+          <w:szCs w:val="15"/>
+          <w:shd w:val="clear" w:color="auto" w:fill="FFFFFF"/>
+        </w:rPr>
+      </w:pPr>
+      <w:r>
+        <w:rPr>
+          <w:rFonts w:ascii="Arial" w:hAnsi="Arial" w:cs="Arial"/>
+          <w:color w:val="222222"/>
+          <w:sz w:val="15"/>
+          <w:szCs w:val="15"/>
+          <w:shd w:val="clear" w:color="auto" w:fill="FFFFFF"/>
+        </w:rPr>
+        <w:t>En vue 2D de dessus où de côté, la camera suit le scrolling du jeu à direction variable.</w:t>
+      </w:r>
+    </w:p>
+    <w:p>
+      <w:pPr>
+        <w:rPr>
+          <w:rFonts w:ascii="Arial" w:hAnsi="Arial" w:cs="Arial"/>
+          <w:color w:val="222222"/>
+          <w:sz w:val="15"/>
+          <w:szCs w:val="15"/>
+          <w:shd w:val="clear" w:color="auto" w:fill="FFFFFF"/>
+        </w:rPr>
+      </w:pPr>
+      <w:r>
+        <w:rPr>
+          <w:rFonts w:ascii="Arial" w:hAnsi="Arial" w:cs="Arial"/>
+          <w:color w:val="222222"/>
+          <w:sz w:val="15"/>
+          <w:szCs w:val="15"/>
+          <w:u w:val="single"/>
+          <w:shd w:val="clear" w:color="auto" w:fill="FFFFFF"/>
+        </w:rPr>
+        <w:t>Character</w:t>
+      </w:r>
+      <w:r>
+        <w:rPr>
+          <w:rFonts w:ascii="Arial" w:hAnsi="Arial" w:cs="Arial"/>
+          <w:color w:val="222222"/>
+          <w:sz w:val="15"/>
+          <w:szCs w:val="15"/>
+          <w:shd w:val="clear" w:color="auto" w:fill="FFFFFF"/>
+        </w:rPr>
+        <w:t xml:space="preserve"> :</w:t>
+      </w:r>
+    </w:p>
+    <w:p>
+      <w:pPr>
+        <w:rPr>
+          <w:rFonts w:ascii="Arial" w:hAnsi="Arial" w:cs="Arial"/>
+          <w:color w:val="222222"/>
+          <w:sz w:val="15"/>
+          <w:szCs w:val="15"/>
+          <w:shd w:val="clear" w:color="auto" w:fill="FFFFFF"/>
+        </w:rPr>
+      </w:pPr>
+      <w:r>
+        <w:rPr>
+          <w:rFonts w:ascii="Arial" w:hAnsi="Arial" w:cs="Arial"/>
+          <w:color w:val="222222"/>
+          <w:sz w:val="15"/>
+          <w:szCs w:val="15"/>
+          <w:shd w:val="clear" w:color="auto" w:fill="FFFFFF"/>
+        </w:rPr>
+        <w:t>Le joueur incarne un spermatozoïde dont il pourra choisir le code ADN embarqué, influant sans importance sur la fin du jeu.</w:t>
+      </w:r>
+    </w:p>
+    <w:p>
+      <w:pPr>
+        <w:rPr>
+          <w:rFonts w:ascii="Arial" w:hAnsi="Arial" w:cs="Arial"/>
+          <w:color w:val="222222"/>
+          <w:sz w:val="15"/>
+          <w:szCs w:val="15"/>
+          <w:shd w:val="clear" w:color="auto" w:fill="FFFFFF"/>
+        </w:rPr>
+      </w:pPr>
+      <w:r>
+        <w:rPr>
+          <w:rFonts w:ascii="Arial" w:hAnsi="Arial" w:cs="Arial"/>
+          <w:color w:val="222222"/>
+          <w:sz w:val="15"/>
+          <w:szCs w:val="15"/>
+          <w:u w:val="single"/>
+          <w:shd w:val="clear" w:color="auto" w:fill="FFFFFF"/>
+        </w:rPr>
+        <w:t>Controls</w:t>
+      </w:r>
+      <w:r>
+        <w:rPr>
+          <w:rFonts w:ascii="Arial" w:hAnsi="Arial" w:cs="Arial"/>
+          <w:color w:val="222222"/>
+          <w:sz w:val="15"/>
+          <w:szCs w:val="15"/>
+          <w:shd w:val="clear" w:color="auto" w:fill="FFFFFF"/>
+        </w:rPr>
+        <w:t xml:space="preserve"> :</w:t>
+      </w:r>
+    </w:p>
+    <w:p>
+      <w:pPr>
+        <w:rPr>
+          <w:rFonts w:ascii="Arial" w:hAnsi="Arial" w:cs="Arial"/>
+          <w:color w:val="222222"/>
+          <w:sz w:val="15"/>
+          <w:szCs w:val="15"/>
+          <w:shd w:val="clear" w:color="auto" w:fill="FFFFFF"/>
+        </w:rPr>
+      </w:pPr>
+      <w:r>
+        <w:rPr>
+          <w:rFonts w:ascii="Arial" w:hAnsi="Arial" w:cs="Arial"/>
+          <w:color w:val="222222"/>
+          <w:sz w:val="15"/>
+          <w:szCs w:val="15"/>
+          <w:shd w:val="clear" w:color="auto" w:fill="FFFFFF"/>
+        </w:rPr>
+        <w:t>Les déplacements du joueur se font au clic droit de la souris sur la zone de jeu.</w:t>
+      </w:r>
+    </w:p>
+    <w:p>
+      <w:pPr>
+        <w:rPr>
+          <w:rFonts w:ascii="Arial" w:hAnsi="Arial" w:cs="Arial"/>
+          <w:color w:val="222222"/>
+          <w:sz w:val="15"/>
+          <w:szCs w:val="15"/>
+          <w:shd w:val="clear" w:color="auto" w:fill="FFFFFF"/>
+        </w:rPr>
+      </w:pPr>
+      <w:r>
+        <w:rPr>
+          <w:rFonts w:ascii="Arial" w:hAnsi="Arial" w:cs="Arial"/>
+          <w:color w:val="222222"/>
+          <w:sz w:val="15"/>
+          <w:szCs w:val="15"/>
+          <w:shd w:val="clear" w:color="auto" w:fill="FFFFFF"/>
+        </w:rPr>
+        <w:t xml:space="preserve">Un clic dans l’aire bleue entourant le spermatozoïde modifie la direction des tirs. </w:t>
+      </w:r>
+    </w:p>
+    <w:p>
+      <w:pPr>
+        <w:rPr>
+          <w:rFonts w:ascii="Arial" w:hAnsi="Arial" w:cs="Arial"/>
+          <w:color w:val="222222"/>
+          <w:sz w:val="15"/>
+          <w:szCs w:val="15"/>
+          <w:shd w:val="clear" w:color="auto" w:fill="FFFFFF"/>
+        </w:rPr>
+      </w:pPr>
+      <w:r>
+        <w:rPr>
+          <w:rFonts w:ascii="Arial" w:hAnsi="Arial" w:cs="Arial"/>
+          <w:color w:val="222222"/>
+          <w:sz w:val="15"/>
+          <w:szCs w:val="15"/>
+          <w:shd w:val="clear" w:color="auto" w:fill="FFFFFF"/>
+        </w:rPr>
+        <w:t>AMBIANCE</w:t>
+      </w:r>
+    </w:p>
+    <w:p>
+      <w:pPr>
+        <w:rPr>
+          <w:rFonts w:ascii="Arial" w:hAnsi="Arial" w:cs="Arial"/>
+          <w:color w:val="222222"/>
+          <w:sz w:val="15"/>
+          <w:szCs w:val="15"/>
+          <w:shd w:val="clear" w:color="auto" w:fill="FFFFFF"/>
+        </w:rPr>
+      </w:pPr>
+      <w:r>
+        <w:rPr>
+          <w:rFonts w:ascii="Arial" w:hAnsi="Arial" w:cs="Arial"/>
+          <w:color w:val="222222"/>
+          <w:sz w:val="15"/>
+          <w:szCs w:val="15"/>
+          <w:u w:val="single"/>
+          <w:shd w:val="clear" w:color="auto" w:fill="FFFFFF"/>
+        </w:rPr>
+        <w:t>Rythmée</w:t>
+      </w:r>
+      <w:r>
+        <w:rPr>
+          <w:rFonts w:ascii="Arial" w:hAnsi="Arial" w:cs="Arial"/>
+          <w:color w:val="222222"/>
+          <w:sz w:val="15"/>
+          <w:szCs w:val="15"/>
+          <w:shd w:val="clear" w:color="auto" w:fill="FFFFFF"/>
+        </w:rPr>
+        <w:t xml:space="preserve"> :</w:t>
+      </w:r>
+    </w:p>
+    <w:p>
+      <w:pPr>
+        <w:rPr>
+          <w:rFonts w:ascii="Arial" w:hAnsi="Arial" w:cs="Arial"/>
+          <w:color w:val="222222"/>
+          <w:sz w:val="15"/>
+          <w:szCs w:val="15"/>
+          <w:shd w:val="clear" w:color="auto" w:fill="FFFFFF"/>
+        </w:rPr>
+      </w:pPr>
+      <w:r>
+        <w:rPr>
+          <w:rFonts w:ascii="Arial" w:hAnsi="Arial" w:cs="Arial"/>
+          <w:color w:val="222222"/>
+          <w:sz w:val="15"/>
+          <w:szCs w:val="15"/>
+          <w:shd w:val="clear" w:color="auto" w:fill="FFFFFF"/>
+        </w:rPr>
+        <w:t>L’apparition des ennemis de tous les côtés de l’écran apporte de la surprise et du stress, remettant constamment le joueur sur ses gardes.</w:t>
+      </w:r>
+    </w:p>
+    <w:p>
+      <w:pPr>
+        <w:rPr>
+          <w:rFonts w:ascii="Arial" w:hAnsi="Arial" w:cs="Arial"/>
+          <w:color w:val="222222"/>
+          <w:sz w:val="15"/>
+          <w:szCs w:val="15"/>
+          <w:shd w:val="clear" w:color="auto" w:fill="FFFFFF"/>
+        </w:rPr>
+      </w:pPr>
+      <w:r>
+        <w:rPr>
+          <w:rFonts w:ascii="Arial" w:hAnsi="Arial" w:cs="Arial"/>
+          <w:color w:val="222222"/>
+          <w:sz w:val="15"/>
+          <w:szCs w:val="15"/>
+          <w:u w:val="single"/>
+          <w:shd w:val="clear" w:color="auto" w:fill="FFFFFF"/>
+        </w:rPr>
+        <w:t>Etriqué</w:t>
+      </w:r>
+      <w:r>
+        <w:rPr>
+          <w:rFonts w:ascii="Arial" w:hAnsi="Arial" w:cs="Arial"/>
+          <w:color w:val="222222"/>
+          <w:sz w:val="15"/>
+          <w:szCs w:val="15"/>
+          <w:shd w:val="clear" w:color="auto" w:fill="FFFFFF"/>
+        </w:rPr>
+        <w:t xml:space="preserve"> :</w:t>
+      </w:r>
+    </w:p>
+    <w:p>
+      <w:pPr>
+        <w:rPr>
+          <w:rFonts w:ascii="Arial" w:hAnsi="Arial" w:cs="Arial"/>
+          <w:color w:val="222222"/>
+          <w:sz w:val="15"/>
+          <w:szCs w:val="15"/>
+          <w:shd w:val="clear" w:color="auto" w:fill="FFFFFF"/>
+        </w:rPr>
+      </w:pPr>
+      <w:r>
+        <w:rPr>
+          <w:rFonts w:ascii="Arial" w:hAnsi="Arial" w:cs="Arial"/>
+          <w:color w:val="222222"/>
+          <w:sz w:val="15"/>
+          <w:szCs w:val="15"/>
+          <w:shd w:val="clear" w:color="auto" w:fill="FFFFFF"/>
+        </w:rPr>
+        <w:t>L’échelle des cartes provoque un sentiment d’étroitesse et d’une faible marge d’erreur.</w:t>
+      </w:r>
     </w:p>
     <w:p>
       <w:pPr>
@@ -803,6 +1138,19 @@
         <w:rPr>
           <w:lang w:val="en-US"/>
         </w:rPr>
+        <w:t>PHAGOCYTE</w:t>
+      </w:r>
+    </w:p>
+    <w:p>
+      <w:pPr>
+        <w:rPr>
+          <w:lang w:val="en-US"/>
+        </w:rPr>
+      </w:pPr>
+      <w:r>
+        <w:rPr>
+          <w:lang w:val="en-US"/>
+        </w:rPr>
         <w:t>Cibles : HCG</w:t>
       </w:r>
     </w:p>
@@ -816,6 +1164,7 @@
         <w:rPr>
           <w:lang w:val="en-US"/>
         </w:rPr>
+        <w:lastRenderedPageBreak/>
         <w:t>Type : Shoot'em UP</w:t>
       </w:r>
     </w:p>
@@ -856,7 +1205,6 @@
     <w:p/>
     <w:p>
       <w:r>
-        <w:lastRenderedPageBreak/>
         <w:t>PointG</w:t>
       </w:r>
     </w:p>
@@ -1147,7 +1495,6 @@
   <w:style w:type="character" w:default="1" w:styleId="DefaultParagraphFont">
     <w:name w:val="Default Paragraph Font"/>
     <w:uiPriority w:val="1"/>
-    <w:semiHidden/>
     <w:unhideWhenUsed/>
   </w:style>
   <w:style w:type="table" w:default="1" w:styleId="TableNormal">

</xml_diff>

<commit_message>
Présentation à 90% finie.
</commit_message>
<xml_diff>
--- a/GD/GDD.docx
+++ b/GD/GDD.docx
@@ -536,17 +536,316 @@
           <w:shd w:val="clear" w:color="auto" w:fill="FFFFFF"/>
         </w:rPr>
       </w:pPr>
-    </w:p>
-    <w:p>
-      <w:pPr>
-        <w:rPr>
-          <w:rFonts w:ascii="Arial" w:hAnsi="Arial" w:cs="Arial"/>
-          <w:color w:val="222222"/>
-          <w:sz w:val="15"/>
-          <w:szCs w:val="15"/>
-          <w:shd w:val="clear" w:color="auto" w:fill="FFFFFF"/>
-        </w:rPr>
-      </w:pPr>
+      <w:r>
+        <w:rPr>
+          <w:rStyle w:val="term"/>
+          <w:rFonts w:ascii="Arial" w:hAnsi="Arial" w:cs="Arial"/>
+          <w:i/>
+          <w:iCs/>
+          <w:color w:val="000000"/>
+          <w:sz w:val="15"/>
+          <w:szCs w:val="15"/>
+        </w:rPr>
+        <w:t>(</w:t>
+      </w:r>
+      <w:r>
+        <w:rPr>
+          <w:rStyle w:val="texte"/>
+          <w:rFonts w:ascii="Arial" w:hAnsi="Arial" w:cs="Arial"/>
+          <w:i/>
+          <w:iCs/>
+          <w:color w:val="000000"/>
+          <w:sz w:val="15"/>
+          <w:szCs w:val="15"/>
+        </w:rPr>
+        <w:t>Reproduction</w:t>
+      </w:r>
+      <w:r>
+        <w:rPr>
+          <w:rStyle w:val="term"/>
+          <w:rFonts w:ascii="Arial" w:hAnsi="Arial" w:cs="Arial"/>
+          <w:i/>
+          <w:iCs/>
+          <w:color w:val="000000"/>
+          <w:sz w:val="15"/>
+          <w:szCs w:val="15"/>
+        </w:rPr>
+        <w:t>)</w:t>
+      </w:r>
+      <w:r>
+        <w:rPr>
+          <w:rStyle w:val="apple-converted-space"/>
+          <w:rFonts w:ascii="Arial" w:hAnsi="Arial" w:cs="Arial"/>
+          <w:color w:val="000000"/>
+          <w:sz w:val="15"/>
+          <w:szCs w:val="15"/>
+          <w:shd w:val="clear" w:color="auto" w:fill="FFFFFF"/>
+        </w:rPr>
+        <w:t> </w:t>
+      </w:r>
+      <w:hyperlink r:id="rId7" w:tooltip="initier" w:history="1">
+        <w:r>
+          <w:rPr>
+            <w:rStyle w:val="Hyperlink"/>
+            <w:rFonts w:ascii="Arial" w:hAnsi="Arial" w:cs="Arial"/>
+            <w:color w:val="0B0080"/>
+            <w:sz w:val="15"/>
+            <w:szCs w:val="15"/>
+          </w:rPr>
+          <w:t>Initier</w:t>
+        </w:r>
+      </w:hyperlink>
+      <w:r>
+        <w:rPr>
+          <w:rStyle w:val="apple-converted-space"/>
+          <w:rFonts w:ascii="Arial" w:hAnsi="Arial" w:cs="Arial"/>
+          <w:color w:val="000000"/>
+          <w:sz w:val="15"/>
+          <w:szCs w:val="15"/>
+          <w:shd w:val="clear" w:color="auto" w:fill="FFFFFF"/>
+        </w:rPr>
+        <w:t> </w:t>
+      </w:r>
+      <w:r>
+        <w:rPr>
+          <w:rFonts w:ascii="Arial" w:hAnsi="Arial" w:cs="Arial"/>
+          <w:color w:val="000000"/>
+          <w:sz w:val="15"/>
+          <w:szCs w:val="15"/>
+          <w:shd w:val="clear" w:color="auto" w:fill="FFFFFF"/>
+        </w:rPr>
+        <w:t>la</w:t>
+      </w:r>
+      <w:r>
+        <w:rPr>
+          <w:rStyle w:val="apple-converted-space"/>
+          <w:rFonts w:ascii="Arial" w:hAnsi="Arial" w:cs="Arial"/>
+          <w:color w:val="000000"/>
+          <w:sz w:val="15"/>
+          <w:szCs w:val="15"/>
+          <w:shd w:val="clear" w:color="auto" w:fill="FFFFFF"/>
+        </w:rPr>
+        <w:t> </w:t>
+      </w:r>
+      <w:hyperlink r:id="rId8" w:tooltip="reproduction" w:history="1">
+        <w:r>
+          <w:rPr>
+            <w:rStyle w:val="Hyperlink"/>
+            <w:rFonts w:ascii="Arial" w:hAnsi="Arial" w:cs="Arial"/>
+            <w:color w:val="0B0080"/>
+            <w:sz w:val="15"/>
+            <w:szCs w:val="15"/>
+          </w:rPr>
+          <w:t>reproduction</w:t>
+        </w:r>
+      </w:hyperlink>
+      <w:r>
+        <w:rPr>
+          <w:rStyle w:val="apple-converted-space"/>
+          <w:rFonts w:ascii="Arial" w:hAnsi="Arial" w:cs="Arial"/>
+          <w:color w:val="000000"/>
+          <w:sz w:val="15"/>
+          <w:szCs w:val="15"/>
+          <w:shd w:val="clear" w:color="auto" w:fill="FFFFFF"/>
+        </w:rPr>
+        <w:t> </w:t>
+      </w:r>
+      <w:hyperlink r:id="rId9" w:tooltip="sexuel" w:history="1">
+        <w:r>
+          <w:rPr>
+            <w:rStyle w:val="Hyperlink"/>
+            <w:rFonts w:ascii="Arial" w:hAnsi="Arial" w:cs="Arial"/>
+            <w:color w:val="0B0080"/>
+            <w:sz w:val="15"/>
+            <w:szCs w:val="15"/>
+          </w:rPr>
+          <w:t>sexuelle</w:t>
+        </w:r>
+      </w:hyperlink>
+      <w:r>
+        <w:rPr>
+          <w:rFonts w:ascii="Arial" w:hAnsi="Arial" w:cs="Arial"/>
+          <w:color w:val="000000"/>
+          <w:sz w:val="15"/>
+          <w:szCs w:val="15"/>
+          <w:shd w:val="clear" w:color="auto" w:fill="FFFFFF"/>
+        </w:rPr>
+        <w:t>,</w:t>
+      </w:r>
+      <w:r>
+        <w:rPr>
+          <w:rStyle w:val="apple-converted-space"/>
+          <w:rFonts w:ascii="Arial" w:hAnsi="Arial" w:cs="Arial"/>
+          <w:color w:val="000000"/>
+          <w:sz w:val="15"/>
+          <w:szCs w:val="15"/>
+          <w:shd w:val="clear" w:color="auto" w:fill="FFFFFF"/>
+        </w:rPr>
+        <w:t> </w:t>
+      </w:r>
+      <w:hyperlink r:id="rId10" w:tooltip="transformer" w:history="1">
+        <w:r>
+          <w:rPr>
+            <w:rStyle w:val="Hyperlink"/>
+            <w:rFonts w:ascii="Arial" w:hAnsi="Arial" w:cs="Arial"/>
+            <w:color w:val="0B0080"/>
+            <w:sz w:val="15"/>
+            <w:szCs w:val="15"/>
+          </w:rPr>
+          <w:t>en transformant</w:t>
+        </w:r>
+      </w:hyperlink>
+      <w:r>
+        <w:rPr>
+          <w:rStyle w:val="apple-converted-space"/>
+          <w:rFonts w:ascii="Arial" w:hAnsi="Arial" w:cs="Arial"/>
+          <w:color w:val="000000"/>
+          <w:sz w:val="15"/>
+          <w:szCs w:val="15"/>
+          <w:shd w:val="clear" w:color="auto" w:fill="FFFFFF"/>
+        </w:rPr>
+        <w:t> </w:t>
+      </w:r>
+      <w:r>
+        <w:rPr>
+          <w:rFonts w:ascii="Arial" w:hAnsi="Arial" w:cs="Arial"/>
+          <w:color w:val="000000"/>
+          <w:sz w:val="15"/>
+          <w:szCs w:val="15"/>
+          <w:shd w:val="clear" w:color="auto" w:fill="FFFFFF"/>
+        </w:rPr>
+        <w:t>un</w:t>
+      </w:r>
+      <w:r>
+        <w:rPr>
+          <w:rStyle w:val="apple-converted-space"/>
+          <w:rFonts w:ascii="Arial" w:hAnsi="Arial" w:cs="Arial"/>
+          <w:color w:val="000000"/>
+          <w:sz w:val="15"/>
+          <w:szCs w:val="15"/>
+          <w:shd w:val="clear" w:color="auto" w:fill="FFFFFF"/>
+        </w:rPr>
+        <w:t> </w:t>
+      </w:r>
+      <w:hyperlink r:id="rId11" w:tooltip="ovule" w:history="1">
+        <w:r>
+          <w:rPr>
+            <w:rStyle w:val="Hyperlink"/>
+            <w:rFonts w:ascii="Arial" w:hAnsi="Arial" w:cs="Arial"/>
+            <w:color w:val="0B0080"/>
+            <w:sz w:val="15"/>
+            <w:szCs w:val="15"/>
+          </w:rPr>
+          <w:t>ovule</w:t>
+        </w:r>
+      </w:hyperlink>
+      <w:r>
+        <w:rPr>
+          <w:rStyle w:val="apple-converted-space"/>
+          <w:rFonts w:ascii="Arial" w:hAnsi="Arial" w:cs="Arial"/>
+          <w:color w:val="000000"/>
+          <w:sz w:val="15"/>
+          <w:szCs w:val="15"/>
+          <w:shd w:val="clear" w:color="auto" w:fill="FFFFFF"/>
+        </w:rPr>
+        <w:t> </w:t>
+      </w:r>
+      <w:r>
+        <w:rPr>
+          <w:rFonts w:ascii="Arial" w:hAnsi="Arial" w:cs="Arial"/>
+          <w:color w:val="000000"/>
+          <w:sz w:val="15"/>
+          <w:szCs w:val="15"/>
+          <w:shd w:val="clear" w:color="auto" w:fill="FFFFFF"/>
+        </w:rPr>
+        <w:t>en</w:t>
+      </w:r>
+      <w:r>
+        <w:rPr>
+          <w:rStyle w:val="apple-converted-space"/>
+          <w:rFonts w:ascii="Arial" w:hAnsi="Arial" w:cs="Arial"/>
+          <w:color w:val="000000"/>
+          <w:sz w:val="15"/>
+          <w:szCs w:val="15"/>
+          <w:shd w:val="clear" w:color="auto" w:fill="FFFFFF"/>
+        </w:rPr>
+        <w:t> </w:t>
+      </w:r>
+      <w:hyperlink r:id="rId12" w:tooltip="œuf" w:history="1">
+        <w:r>
+          <w:rPr>
+            <w:rStyle w:val="Hyperlink"/>
+            <w:rFonts w:ascii="Arial" w:hAnsi="Arial" w:cs="Arial"/>
+            <w:color w:val="0B0080"/>
+            <w:sz w:val="15"/>
+            <w:szCs w:val="15"/>
+          </w:rPr>
+          <w:t>œuf</w:t>
+        </w:r>
+      </w:hyperlink>
+      <w:r>
+        <w:rPr>
+          <w:rFonts w:ascii="Arial" w:hAnsi="Arial" w:cs="Arial"/>
+          <w:color w:val="000000"/>
+          <w:sz w:val="15"/>
+          <w:szCs w:val="15"/>
+          <w:shd w:val="clear" w:color="auto" w:fill="FFFFFF"/>
+        </w:rPr>
+        <w:t>.</w:t>
+      </w:r>
+    </w:p>
+    <w:p>
+      <w:pPr>
+        <w:rPr>
+          <w:rFonts w:ascii="Arial" w:hAnsi="Arial" w:cs="Arial"/>
+          <w:color w:val="222222"/>
+          <w:sz w:val="15"/>
+          <w:szCs w:val="15"/>
+          <w:shd w:val="clear" w:color="auto" w:fill="FFFFFF"/>
+        </w:rPr>
+      </w:pPr>
+    </w:p>
+    <w:p>
+      <w:pPr>
+        <w:rPr>
+          <w:rFonts w:ascii="Arial" w:hAnsi="Arial" w:cs="Arial"/>
+          <w:color w:val="222222"/>
+          <w:sz w:val="15"/>
+          <w:szCs w:val="15"/>
+          <w:shd w:val="clear" w:color="auto" w:fill="FFFFFF"/>
+        </w:rPr>
+      </w:pPr>
+      <w:r>
+        <w:rPr>
+          <w:rFonts w:ascii="Arial" w:hAnsi="Arial" w:cs="Arial"/>
+          <w:color w:val="222222"/>
+          <w:sz w:val="15"/>
+          <w:szCs w:val="15"/>
+          <w:shd w:val="clear" w:color="auto" w:fill="FFFFFF"/>
+        </w:rPr>
+        <w:t xml:space="preserve">DA </w:t>
+      </w:r>
+    </w:p>
+    <w:p>
+      <w:pPr>
+        <w:rPr>
+          <w:rFonts w:ascii="Arial" w:hAnsi="Arial" w:cs="Arial"/>
+          <w:color w:val="222222"/>
+          <w:sz w:val="15"/>
+          <w:szCs w:val="15"/>
+          <w:shd w:val="clear" w:color="auto" w:fill="FFFFFF"/>
+        </w:rPr>
+      </w:pPr>
+      <w:r>
+        <w:rPr>
+          <w:rFonts w:ascii="Arial" w:hAnsi="Arial" w:cs="Arial"/>
+          <w:color w:val="222222"/>
+          <w:sz w:val="15"/>
+          <w:szCs w:val="15"/>
+          <w:shd w:val="clear" w:color="auto" w:fill="FFFFFF"/>
+        </w:rPr>
+        <w:t>Les graphismes se veulent réalistes, en accord avec la conception générale de ces entités microscopiques.</w:t>
+      </w:r>
     </w:p>
     <w:p>
       <w:pPr>
@@ -1093,6 +1392,7 @@
     <w:p/>
     <w:p>
       <w:r>
+        <w:lastRenderedPageBreak/>
         <w:t>Control : déplacement au clic souris, tirs automatiques.</w:t>
       </w:r>
     </w:p>
@@ -1164,7 +1464,6 @@
         <w:rPr>
           <w:lang w:val="en-US"/>
         </w:rPr>
-        <w:lastRenderedPageBreak/>
         <w:t>Type : Shoot'em UP</w:t>
       </w:r>
     </w:p>
@@ -1571,6 +1870,28 @@
     <w:uiPriority w:val="99"/>
     <w:semiHidden/>
     <w:rsid w:val="003060EA"/>
+  </w:style>
+  <w:style w:type="character" w:customStyle="1" w:styleId="term">
+    <w:name w:val="term"/>
+    <w:basedOn w:val="DefaultParagraphFont"/>
+    <w:rsid w:val="00A24807"/>
+  </w:style>
+  <w:style w:type="character" w:customStyle="1" w:styleId="texte">
+    <w:name w:val="texte"/>
+    <w:basedOn w:val="DefaultParagraphFont"/>
+    <w:rsid w:val="00A24807"/>
+  </w:style>
+  <w:style w:type="character" w:styleId="Hyperlink">
+    <w:name w:val="Hyperlink"/>
+    <w:basedOn w:val="DefaultParagraphFont"/>
+    <w:uiPriority w:val="99"/>
+    <w:semiHidden/>
+    <w:unhideWhenUsed/>
+    <w:rsid w:val="00A24807"/>
+    <w:rPr>
+      <w:color w:val="0000FF"/>
+      <w:u w:val="single"/>
+    </w:rPr>
   </w:style>
 </w:styles>
 </file>
@@ -1856,4 +2177,16 @@
   <a:objectDefaults/>
   <a:extraClrSchemeLst/>
 </a:theme>
+</file>
+
+<file path=customXml/item1.xml><?xml version="1.0" encoding="utf-8"?>
+<b:Sources xmlns:b="http://schemas.openxmlformats.org/officeDocument/2006/bibliography" xmlns="http://schemas.openxmlformats.org/officeDocument/2006/bibliography" SelectedStyle="\APA.XSL" StyleName="APA"/>
+</file>
+
+<file path=customXml/itemProps1.xml><?xml version="1.0" encoding="utf-8"?>
+<ds:datastoreItem xmlns:ds="http://schemas.openxmlformats.org/officeDocument/2006/customXml" ds:itemID="{52A0AD05-788C-400D-B5B3-808B5BCADA39}">
+  <ds:schemaRefs>
+    <ds:schemaRef ds:uri="http://schemas.openxmlformats.org/officeDocument/2006/bibliography"/>
+  </ds:schemaRefs>
+</ds:datastoreItem>
 </file>
</xml_diff>

<commit_message>
sons + map awesum
</commit_message>
<xml_diff>
--- a/GD/GDD.docx
+++ b/GD/GDD.docx
@@ -259,7 +259,7 @@
             <w:pStyle w:val="TOCHeading"/>
           </w:pPr>
           <w:r>
-            <w:t>Table of Contents</w:t>
+            <w:t>Sommaire</w:t>
           </w:r>
         </w:p>
         <w:p>
@@ -4320,7 +4320,7 @@
                       <w:noProof/>
                       <w:color w:val="FFFFFF" w:themeColor="background1"/>
                     </w:rPr>
-                    <w:t>1</w:t>
+                    <w:t>2</w:t>
                   </w:r>
                   <w:r>
                     <w:rPr>

</xml_diff>